<commit_message>
final with presentation and zapiska
</commit_message>
<xml_diff>
--- a/Chernovik_zapiski.docx
+++ b/Chernovik_zapiski.docx
@@ -45,7 +45,7 @@
                     </pic:cNvPicPr>
                   </pic:nvPicPr>
                   <pic:blipFill>
-                    <a:blip r:embed="rId4">
+                    <a:blip r:embed="rId5">
                       <a:extLst>
                         <a:ext uri="{28A0092B-C50C-407E-A947-70E740481C1C}">
                           <a14:useLocalDpi xmlns:a14="http://schemas.microsoft.com/office/drawing/2010/main" val="0"/>
@@ -98,6 +98,10 @@
         <w:jc w:val="center"/>
       </w:pPr>
       <w:r>
+        <w:rPr>
+          <w:noProof/>
+          <w:lang w:eastAsia="ru-RU"/>
+        </w:rPr>
         <w:drawing>
           <wp:inline distT="0" distB="0" distL="0" distR="0" wp14:anchorId="675A0C64" wp14:editId="082A99DB">
             <wp:extent cx="5940425" cy="3073400"/>
@@ -114,7 +118,7 @@
                     <pic:cNvPicPr/>
                   </pic:nvPicPr>
                   <pic:blipFill>
-                    <a:blip r:embed="rId5"/>
+                    <a:blip r:embed="rId6"/>
                     <a:stretch>
                       <a:fillRect/>
                     </a:stretch>
@@ -134,8 +138,6 @@
           </wp:inline>
         </w:drawing>
       </w:r>
-      <w:bookmarkStart w:id="0" w:name="_GoBack"/>
-      <w:bookmarkEnd w:id="0"/>
     </w:p>
     <w:p>
       <w:pPr>
@@ -200,7 +202,7 @@
                     </pic:cNvPicPr>
                   </pic:nvPicPr>
                   <pic:blipFill>
-                    <a:blip r:embed="rId6">
+                    <a:blip r:embed="rId7">
                       <a:extLst>
                         <a:ext uri="{28A0092B-C50C-407E-A947-70E740481C1C}">
                           <a14:useLocalDpi xmlns:a14="http://schemas.microsoft.com/office/drawing/2010/main" val="0"/>
@@ -254,110 +256,31 @@
         <w:t>собаку</w:t>
       </w:r>
       <w:r>
-        <w:t>, то кот умирает.</w:t>
-      </w:r>
-    </w:p>
-    <w:p>
-      <w:r>
-        <w:t xml:space="preserve">В разработке использовались библиотеки </w:t>
-      </w:r>
-      <w:proofErr w:type="spellStart"/>
+        <w:t xml:space="preserve"> 9 раз, то кот </w:t>
+      </w:r>
+      <w:proofErr w:type="gramStart"/>
+      <w:r>
+        <w:t>умирает</w:t>
+      </w:r>
+      <w:proofErr w:type="gramEnd"/>
+      <w:r>
+        <w:t xml:space="preserve"> и игра заканчивается.</w:t>
+      </w:r>
+    </w:p>
+    <w:p/>
+    <w:p>
+      <w:pPr>
+        <w:jc w:val="center"/>
+      </w:pPr>
       <w:r>
         <w:rPr>
-          <w:lang w:val="en-US"/>
+          <w:noProof/>
+          <w:lang w:eastAsia="ru-RU"/>
         </w:rPr>
-        <w:t>pygame</w:t>
-      </w:r>
-      <w:proofErr w:type="spellEnd"/>
-      <w:r>
-        <w:t xml:space="preserve">, </w:t>
-      </w:r>
-      <w:proofErr w:type="spellStart"/>
-      <w:r>
-        <w:t>sys</w:t>
-      </w:r>
-      <w:proofErr w:type="spellEnd"/>
-      <w:r>
-        <w:t xml:space="preserve">, </w:t>
-      </w:r>
-      <w:r>
-        <w:rPr>
-          <w:lang w:val="en-US"/>
-        </w:rPr>
-        <w:t>random</w:t>
-      </w:r>
-      <w:r>
-        <w:t xml:space="preserve">, </w:t>
-      </w:r>
-      <w:proofErr w:type="spellStart"/>
-      <w:r>
-        <w:rPr>
-          <w:lang w:val="en-US"/>
-        </w:rPr>
-        <w:t>os</w:t>
-      </w:r>
-      <w:proofErr w:type="spellEnd"/>
-      <w:r>
-        <w:t>.</w:t>
-      </w:r>
-    </w:p>
-    <w:p/>
-    <w:p/>
-    <w:p>
-      <w:pPr>
-        <w:jc w:val="center"/>
-      </w:pPr>
-      <w:r>
         <w:drawing>
-          <wp:anchor distT="0" distB="0" distL="114300" distR="114300" simplePos="0" relativeHeight="251658240" behindDoc="1" locked="0" layoutInCell="1" allowOverlap="1">
-            <wp:simplePos x="0" y="0"/>
-            <wp:positionH relativeFrom="column">
-              <wp:posOffset>1072515</wp:posOffset>
-            </wp:positionH>
-            <wp:positionV relativeFrom="paragraph">
-              <wp:posOffset>1270</wp:posOffset>
-            </wp:positionV>
+          <wp:inline distT="0" distB="0" distL="0" distR="0">
             <wp:extent cx="3795449" cy="3016885"/>
             <wp:effectExtent l="0" t="0" r="0" b="0"/>
-            <wp:wrapTight wrapText="bothSides">
-              <wp:wrapPolygon edited="0">
-                <wp:start x="5854" y="273"/>
-                <wp:lineTo x="3469" y="818"/>
-                <wp:lineTo x="3252" y="955"/>
-                <wp:lineTo x="3578" y="2728"/>
-                <wp:lineTo x="2819" y="3819"/>
-                <wp:lineTo x="2602" y="4365"/>
-                <wp:lineTo x="2602" y="4910"/>
-                <wp:lineTo x="1951" y="5728"/>
-                <wp:lineTo x="1084" y="6956"/>
-                <wp:lineTo x="1084" y="8320"/>
-                <wp:lineTo x="3903" y="9275"/>
-                <wp:lineTo x="7698" y="9275"/>
-                <wp:lineTo x="8673" y="11457"/>
-                <wp:lineTo x="9324" y="15822"/>
-                <wp:lineTo x="9107" y="18004"/>
-                <wp:lineTo x="8023" y="18686"/>
-                <wp:lineTo x="8131" y="19777"/>
-                <wp:lineTo x="10625" y="20186"/>
-                <wp:lineTo x="10950" y="21004"/>
-                <wp:lineTo x="12143" y="21004"/>
-                <wp:lineTo x="12251" y="20732"/>
-                <wp:lineTo x="12793" y="20186"/>
-                <wp:lineTo x="13227" y="18004"/>
-                <wp:lineTo x="18322" y="18004"/>
-                <wp:lineTo x="19948" y="17458"/>
-                <wp:lineTo x="19732" y="15822"/>
-                <wp:lineTo x="20165" y="13639"/>
-                <wp:lineTo x="19515" y="11457"/>
-                <wp:lineTo x="19298" y="4228"/>
-                <wp:lineTo x="17346" y="3410"/>
-                <wp:lineTo x="13335" y="2728"/>
-                <wp:lineTo x="13444" y="1773"/>
-                <wp:lineTo x="11275" y="1091"/>
-                <wp:lineTo x="6288" y="273"/>
-                <wp:lineTo x="5854" y="273"/>
-              </wp:wrapPolygon>
-            </wp:wrapTight>
             <wp:docPr id="5" name="Рисунок 5"/>
             <wp:cNvGraphicFramePr>
               <a:graphicFrameLocks xmlns:a="http://schemas.openxmlformats.org/drawingml/2006/main" noChangeAspect="1"/>
@@ -370,7 +293,7 @@
                     <pic:cNvPicPr/>
                   </pic:nvPicPr>
                   <pic:blipFill>
-                    <a:blip r:embed="rId7" cstate="print">
+                    <a:blip r:embed="rId8" cstate="print">
                       <a:extLst>
                         <a:ext uri="{28A0092B-C50C-407E-A947-70E740481C1C}">
                           <a14:useLocalDpi xmlns:a14="http://schemas.microsoft.com/office/drawing/2010/main" val="0"/>
@@ -393,14 +316,300 @@
                 </pic:pic>
               </a:graphicData>
             </a:graphic>
-            <wp14:sizeRelH relativeFrom="page">
-              <wp14:pctWidth>0</wp14:pctWidth>
-            </wp14:sizeRelH>
-            <wp14:sizeRelV relativeFrom="page">
-              <wp14:pctHeight>0</wp14:pctHeight>
-            </wp14:sizeRelV>
-          </wp:anchor>
+          </wp:inline>
         </w:drawing>
+      </w:r>
+    </w:p>
+    <w:p>
+      <w:r>
+        <w:t>В игре 3 уровня, вставлена музыка, есть выбор цвета кота и старт левела.</w:t>
+      </w:r>
+    </w:p>
+    <w:p>
+      <w:r>
+        <w:lastRenderedPageBreak/>
+        <w:drawing>
+          <wp:inline distT="0" distB="0" distL="0" distR="0" wp14:anchorId="10405793" wp14:editId="6931C54A">
+            <wp:extent cx="5940425" cy="4460875"/>
+            <wp:effectExtent l="0" t="0" r="3175" b="0"/>
+            <wp:docPr id="4" name="Рисунок 4"/>
+            <wp:cNvGraphicFramePr>
+              <a:graphicFrameLocks xmlns:a="http://schemas.openxmlformats.org/drawingml/2006/main" noChangeAspect="1"/>
+            </wp:cNvGraphicFramePr>
+            <a:graphic xmlns:a="http://schemas.openxmlformats.org/drawingml/2006/main">
+              <a:graphicData uri="http://schemas.openxmlformats.org/drawingml/2006/picture">
+                <pic:pic xmlns:pic="http://schemas.openxmlformats.org/drawingml/2006/picture">
+                  <pic:nvPicPr>
+                    <pic:cNvPr id="1" name=""/>
+                    <pic:cNvPicPr/>
+                  </pic:nvPicPr>
+                  <pic:blipFill>
+                    <a:blip r:embed="rId9"/>
+                    <a:stretch>
+                      <a:fillRect/>
+                    </a:stretch>
+                  </pic:blipFill>
+                  <pic:spPr>
+                    <a:xfrm>
+                      <a:off x="0" y="0"/>
+                      <a:ext cx="5940425" cy="4460875"/>
+                    </a:xfrm>
+                    <a:prstGeom prst="rect">
+                      <a:avLst/>
+                    </a:prstGeom>
+                  </pic:spPr>
+                </pic:pic>
+              </a:graphicData>
+            </a:graphic>
+          </wp:inline>
+        </w:drawing>
+      </w:r>
+    </w:p>
+    <w:p>
+      <w:r>
+        <w:t>Но нужно сначала выбрать цвет кота!!!, а потом нажимать на старт!!!</w:t>
+      </w:r>
+    </w:p>
+    <w:p>
+      <w:r>
+        <w:t>Если вы потратили все 9 жизней вылезет окно, где написано, что игра окончена.</w:t>
+      </w:r>
+    </w:p>
+    <w:p>
+      <w:r>
+        <w:t>Если вы прошли все 3 уровня, то вылезает окно, где написано, что вы молодец и прошли уровни.</w:t>
+      </w:r>
+    </w:p>
+    <w:p>
+      <w:r>
+        <w:t xml:space="preserve">В игре использовались библиотеки </w:t>
+      </w:r>
+      <w:proofErr w:type="spellStart"/>
+      <w:r>
+        <w:rPr>
+          <w:lang w:val="en-US"/>
+        </w:rPr>
+        <w:t>pygame</w:t>
+      </w:r>
+      <w:proofErr w:type="spellEnd"/>
+      <w:r>
+        <w:t xml:space="preserve">, </w:t>
+      </w:r>
+      <w:proofErr w:type="spellStart"/>
+      <w:r>
+        <w:t>os</w:t>
+      </w:r>
+      <w:proofErr w:type="spellEnd"/>
+      <w:r>
+        <w:t xml:space="preserve">, </w:t>
+      </w:r>
+      <w:proofErr w:type="spellStart"/>
+      <w:r>
+        <w:t>sys</w:t>
+      </w:r>
+      <w:proofErr w:type="spellEnd"/>
+      <w:r>
+        <w:t xml:space="preserve">, </w:t>
+      </w:r>
+      <w:r>
+        <w:rPr>
+          <w:lang w:val="en-US"/>
+        </w:rPr>
+        <w:t>random</w:t>
+      </w:r>
+      <w:r>
+        <w:t>.</w:t>
+      </w:r>
+    </w:p>
+    <w:p>
+      <w:r>
+        <w:t>В игре были разработаны классы:</w:t>
+      </w:r>
+    </w:p>
+    <w:p>
+      <w:pPr>
+        <w:pStyle w:val="a3"/>
+        <w:numPr>
+          <w:ilvl w:val="0"/>
+          <w:numId w:val="1"/>
+        </w:numPr>
+      </w:pPr>
+      <w:r>
+        <w:rPr>
+          <w:lang w:val="en-US"/>
+        </w:rPr>
+        <w:t>Enemy</w:t>
+      </w:r>
+      <w:r>
+        <w:t xml:space="preserve"> </w:t>
+      </w:r>
+      <w:r>
+        <w:t>–</w:t>
+      </w:r>
+      <w:r>
+        <w:t xml:space="preserve"> </w:t>
+      </w:r>
+      <w:r>
+        <w:t>это класс отвечающий за обработку и вывод персонажей</w:t>
+      </w:r>
+    </w:p>
+    <w:p>
+      <w:pPr>
+        <w:pStyle w:val="a3"/>
+        <w:numPr>
+          <w:ilvl w:val="0"/>
+          <w:numId w:val="1"/>
+        </w:numPr>
+      </w:pPr>
+      <w:r>
+        <w:rPr>
+          <w:lang w:val="en-US"/>
+        </w:rPr>
+        <w:t>Wardrobe</w:t>
+      </w:r>
+      <w:r>
+        <w:t xml:space="preserve"> – </w:t>
+      </w:r>
+      <w:r>
+        <w:t>отвечает за кнопки и их нажатие</w:t>
+      </w:r>
+    </w:p>
+    <w:p>
+      <w:pPr>
+        <w:pStyle w:val="a3"/>
+        <w:numPr>
+          <w:ilvl w:val="0"/>
+          <w:numId w:val="1"/>
+        </w:numPr>
+      </w:pPr>
+      <w:r>
+        <w:rPr>
+          <w:lang w:val="en-US"/>
+        </w:rPr>
+        <w:t xml:space="preserve">Tile – </w:t>
+      </w:r>
+      <w:r>
+        <w:t>отвечает за размещение картинок</w:t>
+      </w:r>
+    </w:p>
+    <w:p>
+      <w:pPr>
+        <w:pStyle w:val="a3"/>
+        <w:numPr>
+          <w:ilvl w:val="0"/>
+          <w:numId w:val="1"/>
+        </w:numPr>
+      </w:pPr>
+      <w:r>
+        <w:rPr>
+          <w:lang w:val="en-US"/>
+        </w:rPr>
+        <w:t>Fish</w:t>
+      </w:r>
+      <w:r>
+        <w:t xml:space="preserve"> – </w:t>
+      </w:r>
+      <w:r>
+        <w:t>отвечает за обработку и размещение рыбы</w:t>
+      </w:r>
+    </w:p>
+    <w:p>
+      <w:pPr>
+        <w:pStyle w:val="a3"/>
+        <w:numPr>
+          <w:ilvl w:val="0"/>
+          <w:numId w:val="1"/>
+        </w:numPr>
+      </w:pPr>
+      <w:r>
+        <w:rPr>
+          <w:lang w:val="en-US"/>
+        </w:rPr>
+        <w:t>Player</w:t>
+      </w:r>
+      <w:r>
+        <w:t xml:space="preserve"> – </w:t>
+      </w:r>
+      <w:r>
+        <w:t>отвечает за игрока (анимацию, движение, размещение и т.д.)</w:t>
+      </w:r>
+    </w:p>
+    <w:p>
+      <w:pPr>
+        <w:pStyle w:val="a3"/>
+        <w:numPr>
+          <w:ilvl w:val="0"/>
+          <w:numId w:val="1"/>
+        </w:numPr>
+      </w:pPr>
+      <w:r>
+        <w:rPr>
+          <w:lang w:val="en-US"/>
+        </w:rPr>
+        <w:t>Camera</w:t>
+      </w:r>
+      <w:r>
+        <w:t xml:space="preserve"> – </w:t>
+      </w:r>
+      <w:r>
+        <w:t>отвечает за перемещение камеры.</w:t>
+      </w:r>
+    </w:p>
+    <w:p>
+      <w:pPr>
+        <w:pStyle w:val="a3"/>
+        <w:numPr>
+          <w:ilvl w:val="0"/>
+          <w:numId w:val="1"/>
+        </w:numPr>
+      </w:pPr>
+      <w:r>
+        <w:rPr>
+          <w:lang w:val="en-US"/>
+        </w:rPr>
+        <w:t>Particle</w:t>
+      </w:r>
+      <w:r>
+        <w:t xml:space="preserve"> – </w:t>
+      </w:r>
+      <w:r>
+        <w:t>отвечает за создание частиц (которые были уменьшены для того, чтобы не привлекали много внимания)</w:t>
+      </w:r>
+      <w:r>
+        <w:t xml:space="preserve"> их почти не видно.</w:t>
+      </w:r>
+    </w:p>
+    <w:p>
+      <w:pPr>
+        <w:pStyle w:val="a3"/>
+        <w:numPr>
+          <w:ilvl w:val="0"/>
+          <w:numId w:val="1"/>
+        </w:numPr>
+      </w:pPr>
+      <w:r>
+        <w:rPr>
+          <w:lang w:val="en-US"/>
+        </w:rPr>
+        <w:t>Ship</w:t>
+      </w:r>
+      <w:r>
+        <w:t xml:space="preserve"> – </w:t>
+      </w:r>
+      <w:r>
+        <w:t>отвечает за загрузку некоторых фотографий и центровку их</w:t>
+      </w:r>
+    </w:p>
+    <w:p>
+      <w:r>
+        <w:t>В игру можно добавить ещё уровни и таблицу лидеров.</w:t>
+      </w:r>
+      <w:bookmarkStart w:id="0" w:name="_GoBack"/>
+      <w:bookmarkEnd w:id="0"/>
+    </w:p>
+    <w:p>
+      <w:r>
+        <w:t xml:space="preserve"> </w:t>
       </w:r>
     </w:p>
     <w:sectPr>
@@ -411,6 +620,103 @@
     </w:sectPr>
   </w:body>
 </w:document>
+</file>
+
+<file path=word/numbering.xml><?xml version="1.0" encoding="utf-8"?>
+<w:numbering xmlns:wpc="http://schemas.microsoft.com/office/word/2010/wordprocessingCanvas" xmlns:mc="http://schemas.openxmlformats.org/markup-compatibility/2006" xmlns:o="urn:schemas-microsoft-com:office:office" xmlns:r="http://schemas.openxmlformats.org/officeDocument/2006/relationships" xmlns:m="http://schemas.openxmlformats.org/officeDocument/2006/math" xmlns:v="urn:schemas-microsoft-com:vml" xmlns:wp14="http://schemas.microsoft.com/office/word/2010/wordprocessingDrawing" xmlns:wp="http://schemas.openxmlformats.org/drawingml/2006/wordprocessingDrawing" xmlns:w10="urn:schemas-microsoft-com:office:word" xmlns:w="http://schemas.openxmlformats.org/wordprocessingml/2006/main" xmlns:w14="http://schemas.microsoft.com/office/word/2010/wordml" xmlns:w15="http://schemas.microsoft.com/office/word/2012/wordml" xmlns:wpg="http://schemas.microsoft.com/office/word/2010/wordprocessingGroup" xmlns:wpi="http://schemas.microsoft.com/office/word/2010/wordprocessingInk" xmlns:wne="http://schemas.microsoft.com/office/word/2006/wordml" xmlns:wps="http://schemas.microsoft.com/office/word/2010/wordprocessingShape" mc:Ignorable="w14 w15 wp14">
+  <w:abstractNum w:abstractNumId="0" w15:restartNumberingAfterBreak="0">
+    <w:nsid w:val="4DCE23B1"/>
+    <w:multiLevelType w:val="hybridMultilevel"/>
+    <w:tmpl w:val="2A72C3A2"/>
+    <w:lvl w:ilvl="0" w:tplc="04190011">
+      <w:start w:val="1"/>
+      <w:numFmt w:val="decimal"/>
+      <w:lvlText w:val="%1)"/>
+      <w:lvlJc w:val="left"/>
+      <w:pPr>
+        <w:ind w:left="720" w:hanging="360"/>
+      </w:pPr>
+      <w:rPr>
+        <w:rFonts w:hint="default"/>
+      </w:rPr>
+    </w:lvl>
+    <w:lvl w:ilvl="1" w:tplc="04190019" w:tentative="1">
+      <w:start w:val="1"/>
+      <w:numFmt w:val="lowerLetter"/>
+      <w:lvlText w:val="%2."/>
+      <w:lvlJc w:val="left"/>
+      <w:pPr>
+        <w:ind w:left="1440" w:hanging="360"/>
+      </w:pPr>
+    </w:lvl>
+    <w:lvl w:ilvl="2" w:tplc="0419001B" w:tentative="1">
+      <w:start w:val="1"/>
+      <w:numFmt w:val="lowerRoman"/>
+      <w:lvlText w:val="%3."/>
+      <w:lvlJc w:val="right"/>
+      <w:pPr>
+        <w:ind w:left="2160" w:hanging="180"/>
+      </w:pPr>
+    </w:lvl>
+    <w:lvl w:ilvl="3" w:tplc="0419000F" w:tentative="1">
+      <w:start w:val="1"/>
+      <w:numFmt w:val="decimal"/>
+      <w:lvlText w:val="%4."/>
+      <w:lvlJc w:val="left"/>
+      <w:pPr>
+        <w:ind w:left="2880" w:hanging="360"/>
+      </w:pPr>
+    </w:lvl>
+    <w:lvl w:ilvl="4" w:tplc="04190019" w:tentative="1">
+      <w:start w:val="1"/>
+      <w:numFmt w:val="lowerLetter"/>
+      <w:lvlText w:val="%5."/>
+      <w:lvlJc w:val="left"/>
+      <w:pPr>
+        <w:ind w:left="3600" w:hanging="360"/>
+      </w:pPr>
+    </w:lvl>
+    <w:lvl w:ilvl="5" w:tplc="0419001B" w:tentative="1">
+      <w:start w:val="1"/>
+      <w:numFmt w:val="lowerRoman"/>
+      <w:lvlText w:val="%6."/>
+      <w:lvlJc w:val="right"/>
+      <w:pPr>
+        <w:ind w:left="4320" w:hanging="180"/>
+      </w:pPr>
+    </w:lvl>
+    <w:lvl w:ilvl="6" w:tplc="0419000F" w:tentative="1">
+      <w:start w:val="1"/>
+      <w:numFmt w:val="decimal"/>
+      <w:lvlText w:val="%7."/>
+      <w:lvlJc w:val="left"/>
+      <w:pPr>
+        <w:ind w:left="5040" w:hanging="360"/>
+      </w:pPr>
+    </w:lvl>
+    <w:lvl w:ilvl="7" w:tplc="04190019" w:tentative="1">
+      <w:start w:val="1"/>
+      <w:numFmt w:val="lowerLetter"/>
+      <w:lvlText w:val="%8."/>
+      <w:lvlJc w:val="left"/>
+      <w:pPr>
+        <w:ind w:left="5760" w:hanging="360"/>
+      </w:pPr>
+    </w:lvl>
+    <w:lvl w:ilvl="8" w:tplc="0419001B" w:tentative="1">
+      <w:start w:val="1"/>
+      <w:numFmt w:val="lowerRoman"/>
+      <w:lvlText w:val="%9."/>
+      <w:lvlJc w:val="right"/>
+      <w:pPr>
+        <w:ind w:left="6480" w:hanging="180"/>
+      </w:pPr>
+    </w:lvl>
+  </w:abstractNum>
+  <w:num w:numId="1">
+    <w:abstractNumId w:val="0"/>
+  </w:num>
+</w:numbering>
 </file>
 
 <file path=word/styles.xml><?xml version="1.0" encoding="utf-8"?>
@@ -834,6 +1140,17 @@
     <w:semiHidden/>
     <w:unhideWhenUsed/>
   </w:style>
+  <w:style w:type="paragraph" w:styleId="a3">
+    <w:name w:val="List Paragraph"/>
+    <w:basedOn w:val="a"/>
+    <w:uiPriority w:val="34"/>
+    <w:qFormat/>
+    <w:rsid w:val="006A5326"/>
+    <w:pPr>
+      <w:ind w:left="720"/>
+      <w:contextualSpacing/>
+    </w:pPr>
+  </w:style>
 </w:styles>
 </file>
 

</xml_diff>